<commit_message>
Add/update resource data for BereanStandardBible
</commit_message>
<xml_diff>
--- a/eng/docx/02.content.docx
+++ b/eng/docx/02.content.docx
@@ -192,14 +192,27 @@
         <w:rPr>
           <w:lang w:val="en_US" w:bidi="en_US"/>
         </w:rPr>
-      </w:r>
-    </w:p>
-    <w:p>
-      <w:pPr/>
-      <w:r>
-        <w:rPr>
-          <w:lang w:val="en_US" w:bidi="en_US"/>
-        </w:rPr>
+        <w:t>EXO</w:t>
+      </w:r>
+      <w:r>
+        <w:rPr>
+          <w:lang w:val="en_US" w:bidi="en_US"/>
+        </w:rPr>
+      </w:r>
+    </w:p>
+    <w:p>
+      <w:pPr/>
+      <w:r>
+        <w:rPr>
+          <w:lang w:val="en_US" w:bidi="en_US"/>
+        </w:rPr>
+      </w:r>
+      <w:r>
+        <w:rPr>
+          <w:i/>
+          <w:lang w:val="en_US" w:bidi="en_US"/>
+        </w:rPr>
+        <w:t>Exodus 1:1, Exodus 1:2, Exodus 1:3, Exodus 1:4, Exodus 1:5, Exodus 1:6, Exodus 1:7, Exodus 1:8, Exodus 1:9, Exodus 1:10, Exodus 1:11, Exodus 1:12, Exodus 1:13, Exodus 1:14, Exodus 1:15, Exodus 1:16, Exodus 1:17, Exodus 1:18, Exodus 1:19, Exodus 1:20, Exodus 1:21, Exodus 1:22, Exodus 2:1, Exodus 2:2, Exodus 2:3, Exodus 2:4, Exodus 2:5, Exodus 2:6, Exodus 2:7, Exodus 2:8, Exodus 2:9, Exodus 2:10, Exodus 2:11, Exodus 2:12, Exodus 2:13, Exodus 2:14, Exodus 2:15, Exodus 2:16, Exodus 2:17, Exodus 2:18, Exodus 2:19, Exodus 2:20, Exodus 2:21, Exodus 2:22, Exodus 2:23, Exodus 2:24, Exodus 2:25, Exodus 3:1, Exodus 3:2, Exodus 3:3, Exodus 3:4, Exodus 3:5, Exodus 3:6, Exodus 3:7, Exodus 3:8, Exodus 3:9, Exodus 3:10, Exodus 3:11, Exodus 3:12, Exodus 3:13, Exodus 3:14, Exodus 3:15, Exodus 3:16, Exodus 3:17, Exodus 3:18, Exodus 3:19, Exodus 3:20, Exodus 3:21, Exodus 3:22, Exodus 4:1, Exodus 4:2, Exodus 4:3, Exodus 4:4, Exodus 4:5, Exodus 4:6, Exodus 4:7, Exodus 4:8, Exodus 4:9, Exodus 4:10, Exodus 4:11, Exodus 4:12, Exodus 4:13, Exodus 4:14, Exodus 4:15, Exodus 4:16, Exodus 4:17, Exodus 4:18, Exodus 4:19, Exodus 4:20, Exodus 4:21, Exodus 4:22, Exodus 4:23, Exodus 4:24, Exodus 4:25, Exodus 4:26, Exodus 4:27, Exodus 4:28, Exodus 4:29, Exodus 4:30, Exodus 4:31, Exodus 5:1, Exodus 5:2, Exodus 5:3, Exodus 5:4, Exodus 5:5, Exodus 5:6, Exodus 5:7, Exodus 5:8, Exodus 5:9, Exodus 5:10, Exodus 5:11, Exodus 5:12, Exodus 5:13, Exodus 5:14, Exodus 5:15, Exodus 5:16, Exodus 5:17, Exodus 5:18, Exodus 5:19, Exodus 5:20, Exodus 5:21, Exodus 5:22, Exodus 5:23, Exodus 6:1, Exodus 6:2, Exodus 6:3, Exodus 6:4, Exodus 6:5, Exodus 6:6, Exodus 6:7, Exodus 6:8, Exodus 6:9, Exodus 6:10, Exodus 6:11, Exodus 6:12, Exodus 6:13, Exodus 6:14, Exodus 6:15, Exodus 6:16, Exodus 6:17, Exodus 6:18, Exodus 6:19, Exodus 6:20, Exodus 6:21, Exodus 6:22, Exodus 6:23, Exodus 6:24, Exodus 6:25, Exodus 6:26, Exodus 6:27, Exodus 6:28, Exodus 6:29, Exodus 6:30, Exodus 7:1, Exodus 7:2, Exodus 7:3, Exodus 7:4, Exodus 7:5, Exodus 7:6, Exodus 7:7, Exodus 7:8, Exodus 7:9, Exodus 7:10, Exodus 7:11, Exodus 7:12, Exodus 7:13, Exodus 7:14, Exodus 7:15, Exodus 7:16, Exodus 7:17, Exodus 7:18, Exodus 7:19, Exodus 7:20, Exodus 7:21, Exodus 7:22, Exodus 7:23, Exodus 7:24, Exodus 7:25, Exodus 8:1, Exodus 8:2, Exodus 8:3, Exodus 8:4, Exodus 8:5, Exodus 8:6, Exodus 8:7, Exodus 8:8, Exodus 8:9, Exodus 8:10, Exodus 8:11, Exodus 8:12, Exodus 8:13, Exodus 8:14, Exodus 8:15, Exodus 8:16, Exodus 8:17, Exodus 8:18, Exodus 8:19, Exodus 8:20, Exodus 8:21, Exodus 8:22, Exodus 8:23, Exodus 8:24, Exodus 8:25, Exodus 8:26, Exodus 8:27, Exodus 8:28, Exodus 8:29, Exodus 8:30, Exodus 8:31, Exodus 8:32, Exodus 9:1, Exodus 9:2, Exodus 9:3, Exodus 9:4, Exodus 9:5, Exodus 9:6, Exodus 9:7, Exodus 9:8, Exodus 9:9, Exodus 9:10, Exodus 9:11, Exodus 9:12, Exodus 9:13, Exodus 9:14, Exodus 9:15, Exodus 9:16, Exodus 9:17, Exodus 9:18, Exodus 9:19, Exodus 9:20, Exodus 9:21, Exodus 9:22, Exodus 9:23, Exodus 9:24, Exodus 9:25, Exodus 9:26, Exodus 9:27, Exodus 9:28, Exodus 9:29, Exodus 9:30, Exodus 9:31, Exodus 9:32, Exodus 9:33, Exodus 9:34, Exodus 9:35, Exodus 10:1, Exodus 10:2, Exodus 10:3, Exodus 10:4, Exodus 10:5, Exodus 10:6, Exodus 10:7, Exodus 10:8, Exodus 10:9, Exodus 10:10, Exodus 10:11, Exodus 10:12, Exodus 10:13, Exodus 10:14, Exodus 10:15, Exodus 10:16, Exodus 10:17, Exodus 10:18, Exodus 10:19, Exodus 10:20, Exodus 10:21, Exodus 10:22, Exodus 10:23, Exodus 10:24, Exodus 10:25, Exodus 10:26, Exodus 10:27, Exodus 10:28, Exodus 10:29, Exodus 11:1, Exodus 11:2, Exodus 11:3, Exodus 11:4, Exodus 11:5, Exodus 11:6, Exodus 11:7, Exodus 11:8, Exodus 11:9, Exodus 11:10, Exodus 12:1, Exodus 12:2, Exodus 12:3, Exodus 12:4, Exodus 12:5, Exodus 12:6, Exodus 12:7, Exodus 12:8, Exodus 12:9, Exodus 12:10, Exodus 12:11, Exodus 12:12, Exodus 12:13, Exodus 12:14, Exodus 12:15, Exodus 12:16, Exodus 12:17, Exodus 12:18, Exodus 12:19, Exodus 12:20, Exodus 12:21, Exodus 12:22, Exodus 12:23, Exodus 12:24, Exodus 12:25, Exodus 12:26, Exodus 12:27, Exodus 12:28, Exodus 12:29, Exodus 12:30, Exodus 12:31, Exodus 12:32, Exodus 12:33, Exodus 12:34, Exodus 12:35, Exodus 12:36, Exodus 12:37, Exodus 12:38, Exodus 12:39, Exodus 12:40, Exodus 12:41, Exodus 12:42, Exodus 12:43, Exodus 12:44, Exodus 12:45, Exodus 12:46, Exodus 12:47, Exodus 12:48, Exodus 12:49, Exodus 12:50, Exodus 12:51, Exodus 13:1, Exodus 13:2, Exodus 13:3, Exodus 13:4, Exodus 13:5, Exodus 13:6, Exodus 13:7, Exodus 13:8, Exodus 13:9, Exodus 13:10, Exodus 13:11, Exodus 13:12, Exodus 13:13, Exodus 13:14, Exodus 13:15, Exodus 13:16, Exodus 13:17, Exodus 13:18, Exodus 13:19, Exodus 13:20, Exodus 13:21, Exodus 13:22, Exodus 14:1, Exodus 14:2, Exodus 14:3, Exodus 14:4, Exodus 14:5, Exodus 14:6, Exodus 14:7, Exodus 14:8, Exodus 14:9, Exodus 14:10, Exodus 14:11, Exodus 14:12, Exodus 14:13, Exodus 14:14, Exodus 14:15, Exodus 14:16, Exodus 14:17, Exodus 14:18, Exodus 14:19, Exodus 14:20, Exodus 14:21, Exodus 14:22, Exodus 14:23, Exodus 14:24, Exodus 14:25, Exodus 14:26, Exodus 14:27, Exodus 14:28, Exodus 14:29, Exodus 14:30, Exodus 14:31, Exodus 15:1, Exodus 15:2, Exodus 15:3, Exodus 15:4, Exodus 15:5, Exodus 15:6, Exodus 15:7, Exodus 15:8, Exodus 15:9, Exodus 15:10, Exodus 15:11, Exodus 15:12, Exodus 15:13, Exodus 15:14, Exodus 15:15, Exodus 15:16, Exodus 15:17, Exodus 15:18, Exodus 15:19, Exodus 15:20, Exodus 15:21, Exodus 15:22, Exodus 15:23, Exodus 15:24, Exodus 15:25, Exodus 15:26, Exodus 15:27, Exodus 16:1, Exodus 16:2, Exodus 16:3, Exodus 16:4, Exodus 16:5, Exodus 16:6, Exodus 16:7, Exodus 16:8, Exodus 16:9, Exodus 16:10, Exodus 16:11, Exodus 16:12, Exodus 16:13, Exodus 16:14, Exodus 16:15, Exodus 16:16, Exodus 16:17, Exodus 16:18, Exodus 16:19, Exodus 16:20, Exodus 16:21, Exodus 16:22, Exodus 16:23, Exodus 16:24, Exodus 16:25, Exodus 16:26, Exodus 16:27, Exodus 16:28, Exodus 16:29, Exodus 16:30, Exodus 16:31, Exodus 16:32, Exodus 16:33, Exodus 16:34, Exodus 16:35, Exodus 16:36, Exodus 17:1, Exodus 17:2, Exodus 17:3, Exodus 17:4, Exodus 17:5, Exodus 17:6, Exodus 17:7, Exodus 17:8, Exodus 17:9, Exodus 17:10, Exodus 17:11, Exodus 17:12, Exodus 17:13, Exodus 17:14, Exodus 17:15, Exodus 17:16, Exodus 18:1, Exodus 18:2, Exodus 18:3, Exodus 18:4, Exodus 18:5, Exodus 18:6, Exodus 18:7, Exodus 18:8, Exodus 18:9, Exodus 18:10, Exodus 18:11, Exodus 18:12, Exodus 18:13, Exodus 18:14, Exodus 18:15, Exodus 18:16, Exodus 18:17, Exodus 18:18, Exodus 18:19, Exodus 18:20, Exodus 18:21, Exodus 18:22, Exodus 18:23, Exodus 18:24, Exodus 18:25, Exodus 18:26, Exodus 18:27, Exodus 19:1, Exodus 19:2, Exodus 19:3, Exodus 19:4, Exodus 19:5, Exodus 19:6, Exodus 19:7, Exodus 19:8, Exodus 19:9, Exodus 19:10, Exodus 19:11, Exodus 19:12, Exodus 19:13, Exodus 19:14, Exodus 19:15, Exodus 19:16, Exodus 19:17, Exodus 19:18, Exodus 19:19, Exodus 19:20, Exodus 19:21, Exodus 19:22, Exodus 19:23, Exodus 19:24, Exodus 19:25, Exodus 20:1, Exodus 20:2, Exodus 20:3, Exodus 20:4, Exodus 20:5, Exodus 20:6, Exodus 20:7, Exodus 20:8, Exodus 20:9, Exodus 20:10, Exodus 20:11, Exodus 20:12, Exodus 20:13, Exodus 20:14, Exodus 20:15, Exodus 20:16, Exodus 20:17, Exodus 20:18, Exodus 20:19, Exodus 20:20, Exodus 20:21, Exodus 20:22, Exodus 20:23, Exodus 20:24, Exodus 20:25, Exodus 20:26, Exodus 21:1, Exodus 21:2, Exodus 21:3, Exodus 21:4, Exodus 21:5, Exodus 21:6, Exodus 21:7, Exodus 21:8, Exodus 21:9, Exodus 21:10, Exodus 21:11, Exodus 21:12, Exodus 21:13, Exodus 21:14, Exodus 21:15, Exodus 21:16, Exodus 21:17, Exodus 21:18, Exodus 21:19, Exodus 21:20, Exodus 21:21, Exodus 21:22, Exodus 21:23, Exodus 21:24, Exodus 21:25, Exodus 21:26, Exodus 21:27, Exodus 21:28, Exodus 21:29, Exodus 21:30, Exodus 21:31, Exodus 21:32, Exodus 21:33, Exodus 21:34, Exodus 21:35, Exodus 21:36, Exodus 22:1, Exodus 22:2, Exodus 22:3, Exodus 22:4, Exodus 22:5, Exodus 22:6, Exodus 22:7, Exodus 22:8, Exodus 22:9, Exodus 22:10, Exodus 22:11, Exodus 22:12, Exodus 22:13, Exodus 22:14, Exodus 22:15, Exodus 22:16, Exodus 22:17, Exodus 22:18, Exodus 22:19, Exodus 22:20, Exodus 22:21, Exodus 22:22, Exodus 22:23, Exodus 22:24, Exodus 22:25, Exodus 22:26, Exodus 22:27, Exodus 22:28, Exodus 22:29, Exodus 22:30, Exodus 22:31, Exodus 23:1, Exodus 23:2, Exodus 23:3, Exodus 23:4, Exodus 23:5, Exodus 23:6, Exodus 23:7, Exodus 23:8, Exodus 23:9, Exodus 23:10, Exodus 23:11, Exodus 23:12, Exodus 23:13, Exodus 23:14, Exodus 23:15, Exodus 23:16, Exodus 23:17, Exodus 23:18, Exodus 23:19, Exodus 23:20, Exodus 23:21, Exodus 23:22, Exodus 23:23, Exodus 23:24, Exodus 23:25, Exodus 23:26, Exodus 23:27, Exodus 23:28, Exodus 23:29, Exodus 23:30, Exodus 23:31, Exodus 23:32, Exodus 23:33, Exodus 24:1, Exodus 24:2, Exodus 24:3, Exodus 24:4, Exodus 24:5, Exodus 24:6, Exodus 24:7, Exodus 24:8, Exodus 24:9, Exodus 24:10, Exodus 24:11, Exodus 24:12, Exodus 24:13, Exodus 24:14, Exodus 24:15, Exodus 24:16, Exodus 24:17, Exodus 24:18, Exodus 25:1, Exodus 25:2, Exodus 25:3, Exodus 25:4, Exodus 25:5, Exodus 25:6, Exodus 25:7, Exodus 25:8, Exodus 25:9, Exodus 25:10, Exodus 25:11, Exodus 25:12, Exodus 25:13, Exodus 25:14, Exodus 25:15, Exodus 25:16, Exodus 25:17, Exodus 25:18, Exodus 25:19, Exodus 25:20, Exodus 25:21, Exodus 25:22, Exodus 25:23, Exodus 25:24, Exodus 25:25, Exodus 25:26, Exodus 25:27, Exodus 25:28, Exodus 25:29, Exodus 25:30, Exodus 25:31, Exodus 25:32, Exodus 25:33, Exodus 25:34, Exodus 25:35, Exodus 25:36, Exodus 25:37, Exodus 25:38, Exodus 25:39, Exodus 25:40, Exodus 26:1, Exodus 26:2, Exodus 26:3, Exodus 26:4, Exodus 26:5, Exodus 26:6, Exodus 26:7, Exodus 26:8, Exodus 26:9, Exodus 26:10, Exodus 26:11, Exodus 26:12, Exodus 26:13, Exodus 26:14, Exodus 26:15, Exodus 26:16, Exodus 26:17, Exodus 26:18, Exodus 26:19, Exodus 26:20, Exodus 26:21, Exodus 26:22, Exodus 26:23, Exodus 26:24, Exodus 26:25, Exodus 26:26, Exodus 26:27, Exodus 26:28, Exodus 26:29, Exodus 26:30, Exodus 26:31, Exodus 26:32, Exodus 26:33, Exodus 26:34, Exodus 26:35, Exodus 26:36, Exodus 26:37, Exodus 27:1, Exodus 27:2, Exodus 27:3, Exodus 27:4, Exodus 27:5, Exodus 27:6, Exodus 27:7, Exodus 27:8, Exodus 27:9, Exodus 27:10, Exodus 27:11, Exodus 27:12, Exodus 27:13, Exodus 27:14, Exodus 27:15, Exodus 27:16, Exodus 27:17, Exodus 27:18, Exodus 27:19, Exodus 27:20, Exodus 27:21, Exodus 28:1, Exodus 28:2, Exodus 28:3, Exodus 28:4, Exodus 28:5, Exodus 28:6, Exodus 28:7, Exodus 28:8, Exodus 28:9, Exodus 28:10, Exodus 28:11, Exodus 28:12, Exodus 28:13, Exodus 28:14, Exodus 28:15, Exodus 28:16, Exodus 28:17, Exodus 28:18, Exodus 28:19, Exodus 28:20, Exodus 28:21, Exodus 28:22, Exodus 28:23, Exodus 28:24, Exodus 28:25, Exodus 28:26, Exodus 28:27, Exodus 28:28, Exodus 28:29, Exodus 28:30, Exodus 28:31, Exodus 28:32, Exodus 28:33, Exodus 28:34, Exodus 28:35, Exodus 28:36, Exodus 28:37, Exodus 28:38, Exodus 28:39, Exodus 28:40, Exodus 28:41, Exodus 28:42, Exodus 28:43, Exodus 29:1, Exodus 29:2, Exodus 29:3, Exodus 29:4, Exodus 29:5, Exodus 29:6, Exodus 29:7, Exodus 29:8, Exodus 29:9, Exodus 29:10, Exodus 29:11, Exodus 29:12, Exodus 29:13, Exodus 29:14, Exodus 29:15, Exodus 29:16, Exodus 29:17, Exodus 29:18, Exodus 29:19, Exodus 29:20, Exodus 29:21, Exodus 29:22, Exodus 29:23, Exodus 29:24, Exodus 29:25, Exodus 29:26, Exodus 29:27, Exodus 29:28, Exodus 29:29, Exodus 29:30, Exodus 29:31, Exodus 29:32, Exodus 29:33, Exodus 29:34, Exodus 29:35, Exodus 29:36, Exodus 29:37, Exodus 29:38, Exodus 29:39, Exodus 29:40, Exodus 29:41, Exodus 29:42, Exodus 29:43, Exodus 29:44, Exodus 29:45, Exodus 29:46, Exodus 30:1, Exodus 30:2, Exodus 30:3, Exodus 30:4, Exodus 30:5, Exodus 30:6, Exodus 30:7, Exodus 30:8, Exodus 30:9, Exodus 30:10, Exodus 30:11, Exodus 30:12, Exodus 30:13, Exodus 30:14, Exodus 30:15, Exodus 30:16, Exodus 30:17, Exodus 30:18, Exodus 30:19, Exodus 30:20, Exodus 30:21, Exodus 30:22, Exodus 30:23, Exodus 30:24, Exodus 30:25, Exodus 30:26, Exodus 30:27, Exodus 30:28, Exodus 30:29, Exodus 30:30, Exodus 30:31, Exodus 30:32, Exodus 30:33, Exodus 30:34, Exodus 30:35, Exodus 30:36, Exodus 30:37, Exodus 30:38, Exodus 31:1, Exodus 31:2, Exodus 31:3, Exodus 31:4, Exodus 31:5, Exodus 31:6, Exodus 31:7, Exodus 31:8, Exodus 31:9, Exodus 31:10, Exodus 31:11, Exodus 31:12, Exodus 31:13, Exodus 31:14, Exodus 31:15, Exodus 31:16, Exodus 31:17, Exodus 31:18, Exodus 32:1, Exodus 32:2, Exodus 32:3, Exodus 32:4, Exodus 32:5, Exodus 32:6, Exodus 32:7, Exodus 32:8, Exodus 32:9, Exodus 32:10, Exodus 32:11, Exodus 32:12, Exodus 32:13, Exodus 32:14, Exodus 32:15, Exodus 32:16, Exodus 32:17, Exodus 32:18, Exodus 32:19, Exodus 32:20, Exodus 32:21, Exodus 32:22, Exodus 32:23, Exodus 32:24, Exodus 32:25, Exodus 32:26, Exodus 32:27, Exodus 32:28, Exodus 32:29, Exodus 32:30, Exodus 32:31, Exodus 32:32, Exodus 32:33, Exodus 32:34, Exodus 32:35, Exodus 33:1, Exodus 33:2, Exodus 33:3, Exodus 33:4, Exodus 33:5, Exodus 33:6, Exodus 33:7, Exodus 33:8, Exodus 33:9, Exodus 33:10, Exodus 33:11, Exodus 33:12, Exodus 33:13, Exodus 33:14, Exodus 33:15, Exodus 33:16, Exodus 33:17, Exodus 33:18, Exodus 33:19, Exodus 33:20, Exodus 33:21, Exodus 33:22, Exodus 33:23, Exodus 34:1, Exodus 34:2, Exodus 34:3, Exodus 34:4, Exodus 34:5, Exodus 34:6, Exodus 34:7, Exodus 34:8, Exodus 34:9, Exodus 34:10, Exodus 34:11, Exodus 34:12, Exodus 34:13, Exodus 34:14, Exodus 34:15, Exodus 34:16, Exodus 34:17, Exodus 34:18, Exodus 34:19, Exodus 34:20, Exodus 34:21, Exodus 34:22, Exodus 34:23, Exodus 34:24, Exodus 34:25, Exodus 34:26, Exodus 34:27, Exodus 34:28, Exodus 34:29, Exodus 34:30, Exodus 34:31, Exodus 34:32, Exodus 34:33, Exodus 34:34, Exodus 34:35, Exodus 35:1, Exodus 35:2, Exodus 35:3, Exodus 35:4, Exodus 35:5, Exodus 35:6, Exodus 35:7, Exodus 35:8, Exodus 35:9, Exodus 35:10, Exodus 35:11, Exodus 35:12, Exodus 35:13, Exodus 35:14, Exodus 35:15, Exodus 35:16, Exodus 35:17, Exodus 35:18, Exodus 35:19, Exodus 35:20, Exodus 35:21, Exodus 35:22, Exodus 35:23, Exodus 35:24, Exodus 35:25, Exodus 35:26, Exodus 35:27, Exodus 35:28, Exodus 35:29, Exodus 35:30, Exodus 35:31, Exodus 35:32, Exodus 35:33, Exodus 35:34, Exodus 35:35, Exodus 36:1, Exodus 36:2, Exodus 36:3, Exodus 36:4, Exodus 36:5, Exodus 36:6, Exodus 36:7, Exodus 36:8, Exodus 36:9, Exodus 36:10, Exodus 36:11, Exodus 36:12, Exodus 36:13, Exodus 36:14, Exodus 36:15, Exodus 36:16, Exodus 36:17, Exodus 36:18, Exodus 36:19, Exodus 36:20, Exodus 36:21, Exodus 36:22, Exodus 36:23, Exodus 36:24, Exodus 36:25, Exodus 36:26, Exodus 36:27, Exodus 36:28, Exodus 36:29, Exodus 36:30, Exodus 36:31, Exodus 36:32, Exodus 36:33, Exodus 36:34, Exodus 36:35, Exodus 36:36, Exodus 36:37, Exodus 36:38, Exodus 37:1, Exodus 37:2, Exodus 37:3, Exodus 37:4, Exodus 37:5, Exodus 37:6, Exodus 37:7, Exodus 37:8, Exodus 37:9, Exodus 37:10, Exodus 37:11, Exodus 37:12, Exodus 37:13, Exodus 37:14, Exodus 37:15, Exodus 37:16, Exodus 37:17, Exodus 37:18, Exodus 37:19, Exodus 37:20, Exodus 37:21, Exodus 37:22, Exodus 37:23, Exodus 37:24, Exodus 37:25, Exodus 37:26, Exodus 37:27, Exodus 37:28, Exodus 37:29, Exodus 38:1, Exodus 38:2, Exodus 38:3, Exodus 38:4, Exodus 38:5, Exodus 38:6, Exodus 38:7, Exodus 38:8, Exodus 38:9, Exodus 38:10, Exodus 38:11, Exodus 38:12, Exodus 38:13, Exodus 38:14, Exodus 38:15, Exodus 38:16, Exodus 38:17, Exodus 38:18, Exodus 38:19, Exodus 38:20, Exodus 38:21, Exodus 38:22, Exodus 38:23, Exodus 38:24, Exodus 38:25, Exodus 38:26, Exodus 38:27, Exodus 38:28, Exodus 38:29, Exodus 38:30, Exodus 38:31, Exodus 39:1, Exodus 39:2, Exodus 39:3, Exodus 39:4, Exodus 39:5, Exodus 39:6, Exodus 39:7, Exodus 39:8, Exodus 39:9, Exodus 39:10, Exodus 39:11, Exodus 39:12, Exodus 39:13, Exodus 39:14, Exodus 39:15, Exodus 39:16, Exodus 39:17, Exodus 39:18, Exodus 39:19, Exodus 39:20, Exodus 39:21, Exodus 39:22, Exodus 39:23, Exodus 39:24, Exodus 39:25, Exodus 39:26, Exodus 39:27, Exodus 39:28, Exodus 39:29, Exodus 39:30, Exodus 39:31, Exodus 39:32, Exodus 39:33, Exodus 39:34, Exodus 39:35, Exodus 39:36, Exodus 39:37, Exodus 39:38, Exodus 39:39, Exodus 39:40, Exodus 39:41, Exodus 39:42, Exodus 39:43, Exodus 40:1, Exodus 40:2, Exodus 40:3, Exodus 40:4, Exodus 40:5, Exodus 40:6, Exodus 40:7, Exodus 40:8, Exodus 40:9, Exodus 40:10, Exodus 40:11, Exodus 40:12, Exodus 40:13, Exodus 40:14, Exodus 40:15, Exodus 40:16, Exodus 40:17, Exodus 40:18, Exodus 40:19, Exodus 40:20, Exodus 40:21, Exodus 40:22, Exodus 40:23, Exodus 40:24, Exodus 40:25, Exodus 40:26, Exodus 40:27, Exodus 40:28, Exodus 40:29, Exodus 40:30, Exodus 40:31, Exodus 40:32, Exodus 40:33, Exodus 40:34, Exodus 40:35, Exodus 40:36, Exodus 40:37, Exodus 40:38</w:t>
       </w:r>
       <w:r>
         <w:rPr>

</xml_diff>